<commit_message>
corrected NSRDB versioning. New 2018 code refactor should have been v3.1.0.
</commit_message>
<xml_diff>
--- a/nsrdb_version.docx
+++ b/nsrdb_version.docx
@@ -912,7 +912,17 @@
                 <w:sz w:val="16"/>
                 <w:szCs w:val="16"/>
               </w:rPr>
-              <w:t xml:space="preserve">Snow-free Surface Albedo from MODIS (2001-2015) </w:t>
+              <w:t>Snow-free Surface Albedo from MODIS (2001-2015</w:t>
+            </w:r>
+            <w:proofErr w:type="gramStart"/>
+            <w:r>
+              <w:rPr>
+                <w:rFonts w:ascii="Times New Roman" w:hAnsi="Times New Roman"/>
+                <w:color w:val="000000"/>
+                <w:sz w:val="16"/>
+                <w:szCs w:val="16"/>
+              </w:rPr>
+              <w:t xml:space="preserve">) </w:t>
             </w:r>
             <w:r>
               <w:rPr>
@@ -923,6 +933,7 @@
               </w:rPr>
               <w:t>,</w:t>
             </w:r>
+            <w:proofErr w:type="gramEnd"/>
             <w:r>
               <w:rPr>
                 <w:rFonts w:ascii="Times New Roman" w:hAnsi="Times New Roman"/>
@@ -1798,7 +1809,16 @@
                 <w:sz w:val="16"/>
                 <w:szCs w:val="16"/>
               </w:rPr>
-              <w:t>3.1.0</w:t>
+              <w:t>3.</w:t>
+            </w:r>
+            <w:r>
+              <w:rPr>
+                <w:rFonts w:ascii="Times New Roman" w:hAnsi="Times New Roman"/>
+                <w:color w:val="000000"/>
+                <w:sz w:val="16"/>
+                <w:szCs w:val="16"/>
+              </w:rPr>
+              <w:t>0.6</w:t>
             </w:r>
           </w:p>
         </w:tc>
@@ -1860,7 +1880,16 @@
                 <w:sz w:val="16"/>
                 <w:szCs w:val="16"/>
               </w:rPr>
-              <w:t>1998-2018</w:t>
+              <w:t>1998-201</w:t>
+            </w:r>
+            <w:r>
+              <w:rPr>
+                <w:rFonts w:ascii="Times New Roman" w:hAnsi="Times New Roman"/>
+                <w:color w:val="000000"/>
+                <w:sz w:val="16"/>
+                <w:szCs w:val="16"/>
+              </w:rPr>
+              <w:t>7</w:t>
             </w:r>
           </w:p>
         </w:tc>
@@ -1930,7 +1959,16 @@
                 <w:sz w:val="16"/>
                 <w:szCs w:val="16"/>
               </w:rPr>
-              <w:t>3.1.1</w:t>
+              <w:t>3.1.</w:t>
+            </w:r>
+            <w:r>
+              <w:rPr>
+                <w:rFonts w:ascii="Times New Roman" w:hAnsi="Times New Roman"/>
+                <w:color w:val="000000"/>
+                <w:sz w:val="16"/>
+                <w:szCs w:val="16"/>
+              </w:rPr>
+              <w:t>0</w:t>
             </w:r>
           </w:p>
         </w:tc>
@@ -2062,7 +2100,16 @@
                 <w:sz w:val="16"/>
                 <w:szCs w:val="16"/>
               </w:rPr>
-              <w:t>3.1.2</w:t>
+              <w:t>3.1.</w:t>
+            </w:r>
+            <w:r>
+              <w:rPr>
+                <w:rFonts w:ascii="Times New Roman" w:hAnsi="Times New Roman"/>
+                <w:color w:val="000000"/>
+                <w:sz w:val="16"/>
+                <w:szCs w:val="16"/>
+              </w:rPr>
+              <w:t>1</w:t>
             </w:r>
           </w:p>
         </w:tc>
@@ -3334,7 +3381,7 @@
 </file>
 
 <file path=customXml/itemProps1.xml><?xml version="1.0" encoding="utf-8"?>
-<ds:datastoreItem xmlns:ds="http://schemas.openxmlformats.org/officeDocument/2006/customXml" ds:itemID="{4CF7E104-9772-4F1E-8F85-FD00499492D5}">
+<ds:datastoreItem xmlns:ds="http://schemas.openxmlformats.org/officeDocument/2006/customXml" ds:itemID="{6808D572-59DB-4CEF-A939-97037568C371}">
   <ds:schemaRefs>
     <ds:schemaRef ds:uri="http://schemas.openxmlformats.org/officeDocument/2006/bibliography"/>
   </ds:schemaRefs>

</xml_diff>

<commit_message>
corrected NSRDB 3.0.1 applicability versioning
</commit_message>
<xml_diff>
--- a/nsrdb_version.docx
+++ b/nsrdb_version.docx
@@ -1126,7 +1126,7 @@
                 <w:sz w:val="16"/>
                 <w:szCs w:val="16"/>
               </w:rPr>
-              <w:t>1998-201</w:t>
+              <w:t>201</w:t>
             </w:r>
             <w:r>
               <w:rPr>
@@ -1136,6 +1136,15 @@
                 <w:szCs w:val="16"/>
               </w:rPr>
               <w:t>7</w:t>
+            </w:r>
+            <w:r>
+              <w:rPr>
+                <w:rFonts w:ascii="Times New Roman" w:hAnsi="Times New Roman"/>
+                <w:color w:val="000000"/>
+                <w:sz w:val="16"/>
+                <w:szCs w:val="16"/>
+              </w:rPr>
+              <w:t>+</w:t>
             </w:r>
           </w:p>
         </w:tc>
@@ -3381,7 +3390,7 @@
 </file>
 
 <file path=customXml/itemProps1.xml><?xml version="1.0" encoding="utf-8"?>
-<ds:datastoreItem xmlns:ds="http://schemas.openxmlformats.org/officeDocument/2006/customXml" ds:itemID="{6808D572-59DB-4CEF-A939-97037568C371}">
+<ds:datastoreItem xmlns:ds="http://schemas.openxmlformats.org/officeDocument/2006/customXml" ds:itemID="{93CA7262-2171-4FBA-BCB9-AD3E1099BC65}">
   <ds:schemaRefs>
     <ds:schemaRef ds:uri="http://schemas.openxmlformats.org/officeDocument/2006/bibliography"/>
   </ds:schemaRefs>

</xml_diff>

<commit_message>
updated version to 3.2.0 with cloud shading adjustment on by default and mlclouds feature added for gap fill flag 7
</commit_message>
<xml_diff>
--- a/nsrdb_version.docx
+++ b/nsrdb_version.docx
@@ -1,6 +1,6 @@
 
 <file path=word/document.xml><?xml version="1.0" encoding="utf-8"?>
-<w:document xmlns:wpc="http://schemas.microsoft.com/office/word/2010/wordprocessingCanvas" xmlns:cx="http://schemas.microsoft.com/office/drawing/2014/chartex" xmlns:cx1="http://schemas.microsoft.com/office/drawing/2015/9/8/chartex" xmlns:cx2="http://schemas.microsoft.com/office/drawing/2015/10/21/chartex" xmlns:cx3="http://schemas.microsoft.com/office/drawing/2016/5/9/chartex" xmlns:cx4="http://schemas.microsoft.com/office/drawing/2016/5/10/chartex" xmlns:cx5="http://schemas.microsoft.com/office/drawing/2016/5/11/chartex" xmlns:cx6="http://schemas.microsoft.com/office/drawing/2016/5/12/chartex" xmlns:cx7="http://schemas.microsoft.com/office/drawing/2016/5/13/chartex" xmlns:cx8="http://schemas.microsoft.com/office/drawing/2016/5/14/chartex" xmlns:mc="http://schemas.openxmlformats.org/markup-compatibility/2006" xmlns:aink="http://schemas.microsoft.com/office/drawing/2016/ink" xmlns:am3d="http://schemas.microsoft.com/office/drawing/2017/model3d" xmlns:o="urn:schemas-microsoft-com:office:office" xmlns:r="http://schemas.openxmlformats.org/officeDocument/2006/relationships" xmlns:m="http://schemas.openxmlformats.org/officeDocument/2006/math" xmlns:v="urn:schemas-microsoft-com:vml" xmlns:wp14="http://schemas.microsoft.com/office/word/2010/wordprocessingDrawing" xmlns:wp="http://schemas.openxmlformats.org/drawingml/2006/wordprocessingDrawing" xmlns:w10="urn:schemas-microsoft-com:office:word" xmlns:w="http://schemas.openxmlformats.org/wordprocessingml/2006/main" xmlns:w14="http://schemas.microsoft.com/office/word/2010/wordml" xmlns:w15="http://schemas.microsoft.com/office/word/2012/wordml" xmlns:w16cid="http://schemas.microsoft.com/office/word/2016/wordml/cid" xmlns:w16se="http://schemas.microsoft.com/office/word/2015/wordml/symex" xmlns:wpg="http://schemas.microsoft.com/office/word/2010/wordprocessingGroup" xmlns:wpi="http://schemas.microsoft.com/office/word/2010/wordprocessingInk" xmlns:wne="http://schemas.microsoft.com/office/word/2006/wordml" xmlns:wps="http://schemas.microsoft.com/office/word/2010/wordprocessingShape" mc:Ignorable="w14 w15 w16se w16cid wp14">
+<w:document xmlns:wpc="http://schemas.microsoft.com/office/word/2010/wordprocessingCanvas" xmlns:cx="http://schemas.microsoft.com/office/drawing/2014/chartex" xmlns:cx1="http://schemas.microsoft.com/office/drawing/2015/9/8/chartex" xmlns:cx2="http://schemas.microsoft.com/office/drawing/2015/10/21/chartex" xmlns:cx3="http://schemas.microsoft.com/office/drawing/2016/5/9/chartex" xmlns:cx4="http://schemas.microsoft.com/office/drawing/2016/5/10/chartex" xmlns:cx5="http://schemas.microsoft.com/office/drawing/2016/5/11/chartex" xmlns:cx6="http://schemas.microsoft.com/office/drawing/2016/5/12/chartex" xmlns:cx7="http://schemas.microsoft.com/office/drawing/2016/5/13/chartex" xmlns:cx8="http://schemas.microsoft.com/office/drawing/2016/5/14/chartex" xmlns:mc="http://schemas.openxmlformats.org/markup-compatibility/2006" xmlns:aink="http://schemas.microsoft.com/office/drawing/2016/ink" xmlns:am3d="http://schemas.microsoft.com/office/drawing/2017/model3d" xmlns:o="urn:schemas-microsoft-com:office:office" xmlns:r="http://schemas.openxmlformats.org/officeDocument/2006/relationships" xmlns:m="http://schemas.openxmlformats.org/officeDocument/2006/math" xmlns:v="urn:schemas-microsoft-com:vml" xmlns:wp14="http://schemas.microsoft.com/office/word/2010/wordprocessingDrawing" xmlns:wp="http://schemas.openxmlformats.org/drawingml/2006/wordprocessingDrawing" xmlns:w10="urn:schemas-microsoft-com:office:word" xmlns:w="http://schemas.openxmlformats.org/wordprocessingml/2006/main" xmlns:w14="http://schemas.microsoft.com/office/word/2010/wordml" xmlns:w15="http://schemas.microsoft.com/office/word/2012/wordml" xmlns:w16cex="http://schemas.microsoft.com/office/word/2018/wordml/cex" xmlns:w16cid="http://schemas.microsoft.com/office/word/2016/wordml/cid" xmlns:w16="http://schemas.microsoft.com/office/word/2018/wordml" xmlns:w16se="http://schemas.microsoft.com/office/word/2015/wordml/symex" xmlns:wpg="http://schemas.microsoft.com/office/word/2010/wordprocessingGroup" xmlns:wpi="http://schemas.microsoft.com/office/word/2010/wordprocessingInk" xmlns:wne="http://schemas.microsoft.com/office/word/2006/wordml" xmlns:wps="http://schemas.microsoft.com/office/word/2010/wordprocessingShape" mc:Ignorable="w14 w15 w16se w16cid w16 w16cex wp14">
   <w:body>
     <w:p>
       <w:pPr>
@@ -912,17 +912,7 @@
                 <w:sz w:val="16"/>
                 <w:szCs w:val="16"/>
               </w:rPr>
-              <w:t>Snow-free Surface Albedo from MODIS (2001-2015</w:t>
-            </w:r>
-            <w:proofErr w:type="gramStart"/>
-            <w:r>
-              <w:rPr>
-                <w:rFonts w:ascii="Times New Roman" w:hAnsi="Times New Roman"/>
-                <w:color w:val="000000"/>
-                <w:sz w:val="16"/>
-                <w:szCs w:val="16"/>
-              </w:rPr>
-              <w:t xml:space="preserve">) </w:t>
+              <w:t xml:space="preserve">Snow-free Surface Albedo from MODIS (2001-2015) </w:t>
             </w:r>
             <w:r>
               <w:rPr>
@@ -933,7 +923,6 @@
               </w:rPr>
               <w:t>,</w:t>
             </w:r>
-            <w:proofErr w:type="gramEnd"/>
             <w:r>
               <w:rPr>
                 <w:rFonts w:ascii="Times New Roman" w:hAnsi="Times New Roman"/>
@@ -1172,47 +1161,7 @@
                 <w:sz w:val="16"/>
                 <w:szCs w:val="16"/>
               </w:rPr>
-              <w:t xml:space="preserve">Moved from </w:t>
-            </w:r>
-            <w:proofErr w:type="spellStart"/>
-            <w:r>
-              <w:rPr>
-                <w:rFonts w:ascii="Times New Roman" w:hAnsi="Times New Roman"/>
-                <w:color w:val="000000"/>
-                <w:sz w:val="16"/>
-                <w:szCs w:val="16"/>
-              </w:rPr>
-              <w:t>timeshift</w:t>
-            </w:r>
-            <w:proofErr w:type="spellEnd"/>
-            <w:r>
-              <w:rPr>
-                <w:rFonts w:ascii="Times New Roman" w:hAnsi="Times New Roman"/>
-                <w:color w:val="000000"/>
-                <w:sz w:val="16"/>
-                <w:szCs w:val="16"/>
-              </w:rPr>
-              <w:t xml:space="preserve"> of radiation to </w:t>
-            </w:r>
-            <w:proofErr w:type="spellStart"/>
-            <w:r>
-              <w:rPr>
-                <w:rFonts w:ascii="Times New Roman" w:hAnsi="Times New Roman"/>
-                <w:color w:val="000000"/>
-                <w:sz w:val="16"/>
-                <w:szCs w:val="16"/>
-              </w:rPr>
-              <w:t>timeshift</w:t>
-            </w:r>
-            <w:proofErr w:type="spellEnd"/>
-            <w:r>
-              <w:rPr>
-                <w:rFonts w:ascii="Times New Roman" w:hAnsi="Times New Roman"/>
-                <w:color w:val="000000"/>
-                <w:sz w:val="16"/>
-                <w:szCs w:val="16"/>
-              </w:rPr>
-              <w:t xml:space="preserve"> of cloud properties</w:t>
+              <w:t>Moved from timeshift of radiation to timeshift of cloud properties</w:t>
             </w:r>
             <w:r>
               <w:rPr>
@@ -2291,6 +2240,135 @@
                 <w:szCs w:val="16"/>
               </w:rPr>
               <w:t>omplete refactor of TMY processing code</w:t>
+            </w:r>
+          </w:p>
+        </w:tc>
+      </w:tr>
+      <w:tr>
+        <w:trPr>
+          <w:trHeight w:val="300"/>
+        </w:trPr>
+        <w:tc>
+          <w:tcPr>
+            <w:tcW w:w="457" w:type="pct"/>
+            <w:shd w:val="clear" w:color="auto" w:fill="auto"/>
+            <w:noWrap/>
+            <w:vAlign w:val="center"/>
+          </w:tcPr>
+          <w:p>
+            <w:pPr>
+              <w:rPr>
+                <w:rFonts w:ascii="Times New Roman" w:hAnsi="Times New Roman"/>
+                <w:color w:val="000000"/>
+                <w:sz w:val="16"/>
+                <w:szCs w:val="16"/>
+              </w:rPr>
+            </w:pPr>
+            <w:r>
+              <w:rPr>
+                <w:rFonts w:ascii="Times New Roman" w:hAnsi="Times New Roman"/>
+                <w:color w:val="000000"/>
+                <w:sz w:val="16"/>
+                <w:szCs w:val="16"/>
+              </w:rPr>
+              <w:t>3.2.0</w:t>
+            </w:r>
+          </w:p>
+        </w:tc>
+        <w:tc>
+          <w:tcPr>
+            <w:tcW w:w="715" w:type="pct"/>
+            <w:shd w:val="clear" w:color="auto" w:fill="auto"/>
+            <w:noWrap/>
+            <w:vAlign w:val="center"/>
+          </w:tcPr>
+          <w:p>
+            <w:pPr>
+              <w:rPr>
+                <w:rFonts w:ascii="Times New Roman" w:hAnsi="Times New Roman"/>
+                <w:color w:val="000000"/>
+                <w:sz w:val="16"/>
+                <w:szCs w:val="16"/>
+              </w:rPr>
+            </w:pPr>
+            <w:r>
+              <w:rPr>
+                <w:rFonts w:ascii="Times New Roman" w:hAnsi="Times New Roman"/>
+                <w:color w:val="000000"/>
+                <w:sz w:val="16"/>
+                <w:szCs w:val="16"/>
+              </w:rPr>
+              <w:t>3/17/2021</w:t>
+            </w:r>
+          </w:p>
+        </w:tc>
+        <w:tc>
+          <w:tcPr>
+            <w:tcW w:w="614" w:type="pct"/>
+            <w:vAlign w:val="center"/>
+          </w:tcPr>
+          <w:p>
+            <w:pPr>
+              <w:rPr>
+                <w:rFonts w:ascii="Times New Roman" w:hAnsi="Times New Roman"/>
+                <w:color w:val="000000"/>
+                <w:sz w:val="16"/>
+                <w:szCs w:val="16"/>
+              </w:rPr>
+            </w:pPr>
+            <w:r>
+              <w:rPr>
+                <w:rFonts w:ascii="Times New Roman" w:hAnsi="Times New Roman"/>
+                <w:color w:val="000000"/>
+                <w:sz w:val="16"/>
+                <w:szCs w:val="16"/>
+              </w:rPr>
+              <w:t>2020</w:t>
+            </w:r>
+          </w:p>
+        </w:tc>
+        <w:tc>
+          <w:tcPr>
+            <w:tcW w:w="3214" w:type="pct"/>
+            <w:shd w:val="clear" w:color="auto" w:fill="auto"/>
+            <w:noWrap/>
+            <w:vAlign w:val="center"/>
+          </w:tcPr>
+          <w:p>
+            <w:pPr>
+              <w:rPr>
+                <w:rFonts w:ascii="Times New Roman" w:hAnsi="Times New Roman"/>
+                <w:color w:val="000000"/>
+                <w:sz w:val="16"/>
+                <w:szCs w:val="16"/>
+              </w:rPr>
+            </w:pPr>
+            <w:r>
+              <w:rPr>
+                <w:rFonts w:ascii="Times New Roman" w:hAnsi="Times New Roman"/>
+                <w:color w:val="000000"/>
+                <w:sz w:val="16"/>
+                <w:szCs w:val="16"/>
+              </w:rPr>
+              <w:t xml:space="preserve">Enabled cloud solar shading </w:t>
+            </w:r>
+            <w:r>
+              <w:rPr>
+                <w:rFonts w:ascii="Times New Roman" w:hAnsi="Times New Roman"/>
+                <w:color w:val="000000"/>
+                <w:sz w:val="16"/>
+                <w:szCs w:val="16"/>
+              </w:rPr>
+              <w:t xml:space="preserve">coordinate </w:t>
+            </w:r>
+            <w:r>
+              <w:rPr>
+                <w:rFonts w:ascii="Times New Roman" w:hAnsi="Times New Roman"/>
+                <w:color w:val="000000"/>
+                <w:sz w:val="16"/>
+                <w:szCs w:val="16"/>
+              </w:rPr>
+              <w:t>adjustment by default, enabled MLClouds machine learning gap fill method for missing cloud properties (cloud fill flag #7)</w:t>
             </w:r>
           </w:p>
         </w:tc>
@@ -2313,7 +2391,7 @@
 </file>
 
 <file path=word/numbering.xml><?xml version="1.0" encoding="utf-8"?>
-<w:numbering xmlns:wpc="http://schemas.microsoft.com/office/word/2010/wordprocessingCanvas" xmlns:cx="http://schemas.microsoft.com/office/drawing/2014/chartex" xmlns:cx1="http://schemas.microsoft.com/office/drawing/2015/9/8/chartex" xmlns:cx2="http://schemas.microsoft.com/office/drawing/2015/10/21/chartex" xmlns:cx3="http://schemas.microsoft.com/office/drawing/2016/5/9/chartex" xmlns:cx4="http://schemas.microsoft.com/office/drawing/2016/5/10/chartex" xmlns:cx5="http://schemas.microsoft.com/office/drawing/2016/5/11/chartex" xmlns:cx6="http://schemas.microsoft.com/office/drawing/2016/5/12/chartex" xmlns:cx7="http://schemas.microsoft.com/office/drawing/2016/5/13/chartex" xmlns:cx8="http://schemas.microsoft.com/office/drawing/2016/5/14/chartex" xmlns:mc="http://schemas.openxmlformats.org/markup-compatibility/2006" xmlns:aink="http://schemas.microsoft.com/office/drawing/2016/ink" xmlns:am3d="http://schemas.microsoft.com/office/drawing/2017/model3d" xmlns:o="urn:schemas-microsoft-com:office:office" xmlns:r="http://schemas.openxmlformats.org/officeDocument/2006/relationships" xmlns:m="http://schemas.openxmlformats.org/officeDocument/2006/math" xmlns:v="urn:schemas-microsoft-com:vml" xmlns:wp14="http://schemas.microsoft.com/office/word/2010/wordprocessingDrawing" xmlns:wp="http://schemas.openxmlformats.org/drawingml/2006/wordprocessingDrawing" xmlns:w10="urn:schemas-microsoft-com:office:word" xmlns:w="http://schemas.openxmlformats.org/wordprocessingml/2006/main" xmlns:w14="http://schemas.microsoft.com/office/word/2010/wordml" xmlns:w15="http://schemas.microsoft.com/office/word/2012/wordml" xmlns:w16cid="http://schemas.microsoft.com/office/word/2016/wordml/cid" xmlns:w16se="http://schemas.microsoft.com/office/word/2015/wordml/symex" xmlns:wpg="http://schemas.microsoft.com/office/word/2010/wordprocessingGroup" xmlns:wpi="http://schemas.microsoft.com/office/word/2010/wordprocessingInk" xmlns:wne="http://schemas.microsoft.com/office/word/2006/wordml" xmlns:wps="http://schemas.microsoft.com/office/word/2010/wordprocessingShape" mc:Ignorable="w14 w15 w16se w16cid wp14">
+<w:numbering xmlns:wpc="http://schemas.microsoft.com/office/word/2010/wordprocessingCanvas" xmlns:cx="http://schemas.microsoft.com/office/drawing/2014/chartex" xmlns:cx1="http://schemas.microsoft.com/office/drawing/2015/9/8/chartex" xmlns:cx2="http://schemas.microsoft.com/office/drawing/2015/10/21/chartex" xmlns:cx3="http://schemas.microsoft.com/office/drawing/2016/5/9/chartex" xmlns:cx4="http://schemas.microsoft.com/office/drawing/2016/5/10/chartex" xmlns:cx5="http://schemas.microsoft.com/office/drawing/2016/5/11/chartex" xmlns:cx6="http://schemas.microsoft.com/office/drawing/2016/5/12/chartex" xmlns:cx7="http://schemas.microsoft.com/office/drawing/2016/5/13/chartex" xmlns:cx8="http://schemas.microsoft.com/office/drawing/2016/5/14/chartex" xmlns:mc="http://schemas.openxmlformats.org/markup-compatibility/2006" xmlns:aink="http://schemas.microsoft.com/office/drawing/2016/ink" xmlns:am3d="http://schemas.microsoft.com/office/drawing/2017/model3d" xmlns:o="urn:schemas-microsoft-com:office:office" xmlns:r="http://schemas.openxmlformats.org/officeDocument/2006/relationships" xmlns:m="http://schemas.openxmlformats.org/officeDocument/2006/math" xmlns:v="urn:schemas-microsoft-com:vml" xmlns:wp14="http://schemas.microsoft.com/office/word/2010/wordprocessingDrawing" xmlns:wp="http://schemas.openxmlformats.org/drawingml/2006/wordprocessingDrawing" xmlns:w10="urn:schemas-microsoft-com:office:word" xmlns:w="http://schemas.openxmlformats.org/wordprocessingml/2006/main" xmlns:w14="http://schemas.microsoft.com/office/word/2010/wordml" xmlns:w15="http://schemas.microsoft.com/office/word/2012/wordml" xmlns:w16cex="http://schemas.microsoft.com/office/word/2018/wordml/cex" xmlns:w16cid="http://schemas.microsoft.com/office/word/2016/wordml/cid" xmlns:w16="http://schemas.microsoft.com/office/word/2018/wordml" xmlns:w16se="http://schemas.microsoft.com/office/word/2015/wordml/symex" xmlns:wpg="http://schemas.microsoft.com/office/word/2010/wordprocessingGroup" xmlns:wpi="http://schemas.microsoft.com/office/word/2010/wordprocessingInk" xmlns:wne="http://schemas.microsoft.com/office/word/2006/wordml" xmlns:wps="http://schemas.microsoft.com/office/word/2010/wordprocessingShape" mc:Ignorable="w14 w15 w16se w16cid w16 w16cex wp14">
   <w:abstractNum w:abstractNumId="0" w15:restartNumberingAfterBreak="0">
     <w:nsid w:val="2D5F57B6"/>
     <w:multiLevelType w:val="hybridMultilevel"/>
@@ -2550,7 +2628,7 @@
 </file>
 
 <file path=word/styles.xml><?xml version="1.0" encoding="utf-8"?>
-<w:styles xmlns:mc="http://schemas.openxmlformats.org/markup-compatibility/2006" xmlns:r="http://schemas.openxmlformats.org/officeDocument/2006/relationships" xmlns:w="http://schemas.openxmlformats.org/wordprocessingml/2006/main" xmlns:w14="http://schemas.microsoft.com/office/word/2010/wordml" xmlns:w15="http://schemas.microsoft.com/office/word/2012/wordml" xmlns:w16cid="http://schemas.microsoft.com/office/word/2016/wordml/cid" xmlns:w16se="http://schemas.microsoft.com/office/word/2015/wordml/symex" mc:Ignorable="w14 w15 w16se w16cid">
+<w:styles xmlns:mc="http://schemas.openxmlformats.org/markup-compatibility/2006" xmlns:r="http://schemas.openxmlformats.org/officeDocument/2006/relationships" xmlns:w="http://schemas.openxmlformats.org/wordprocessingml/2006/main" xmlns:w14="http://schemas.microsoft.com/office/word/2010/wordml" xmlns:w15="http://schemas.microsoft.com/office/word/2012/wordml" xmlns:w16cex="http://schemas.microsoft.com/office/word/2018/wordml/cex" xmlns:w16cid="http://schemas.microsoft.com/office/word/2016/wordml/cid" xmlns:w16="http://schemas.microsoft.com/office/word/2018/wordml" xmlns:w16se="http://schemas.microsoft.com/office/word/2015/wordml/symex" mc:Ignorable="w14 w15 w16se w16cid w16 w16cex">
   <w:docDefaults>
     <w:rPrDefault>
       <w:rPr>

</xml_diff>